<commit_message>
Modulo 4: Tags de estruturação de textos
</commit_message>
<xml_diff>
--- a/html5_css3_fundamentos/academico/NossoPrimeiroDocumentoHTML.docx
+++ b/html5_css3_fundamentos/academico/NossoPrimeiroDocumentoHTML.docx
@@ -73,21 +73,6 @@
           <w:rFonts w:ascii="Arial" w:hAnsi="Arial"/>
         </w:rPr>
         <w:t>Nessa aula vamos começar nosso primeiro documento HTML, entender como ele funciona e dicas para facilitar o seu trabalho. Também vamos conhecer as ferramentas que vamos usar durante o curso, o Tw Dev Server e VS Code.</w:t>
-      </w:r>
-    </w:p>
-    <w:p>
-      <w:pPr>
-        <w:pStyle w:val="Normal"/>
-        <w:bidi w:val="0"/>
-        <w:jc w:val="start"/>
-        <w:rPr>
-          <w:rFonts w:ascii="Arial" w:hAnsi="Arial"/>
-        </w:rPr>
-      </w:pPr>
-      <w:r>
-        <w:rPr>
-          <w:rFonts w:ascii="Arial" w:hAnsi="Arial"/>
-        </w:rPr>
       </w:r>
     </w:p>
     <w:p>
@@ -772,11 +757,16 @@
         <w:jc w:val="start"/>
         <w:rPr>
           <w:rFonts w:ascii="Arial" w:hAnsi="Arial"/>
-        </w:rPr>
-      </w:pPr>
-      <w:r>
-        <w:rPr>
-          <w:rFonts w:ascii="Arial" w:hAnsi="Arial"/>
+          <w:b/>
+          <w:b/>
+          <w:bCs/>
+        </w:rPr>
+      </w:pPr>
+      <w:r>
+        <w:rPr>
+          <w:rFonts w:ascii="Arial" w:hAnsi="Arial"/>
+          <w:b/>
+          <w:bCs/>
         </w:rPr>
         <w:t>Indentação</w:t>
       </w:r>
@@ -1086,26 +1076,36 @@
         <w:jc w:val="start"/>
         <w:rPr>
           <w:rFonts w:ascii="Arial" w:hAnsi="Arial"/>
-        </w:rPr>
-      </w:pPr>
-      <w:r>
-        <w:rPr>
-          <w:rFonts w:ascii="Arial" w:hAnsi="Arial"/>
-        </w:rPr>
-      </w:r>
-    </w:p>
-    <w:p>
-      <w:pPr>
-        <w:pStyle w:val="Normal"/>
-        <w:bidi w:val="0"/>
-        <w:jc w:val="start"/>
-        <w:rPr>
-          <w:rFonts w:ascii="Arial" w:hAnsi="Arial"/>
-        </w:rPr>
-      </w:pPr>
-      <w:r>
-        <w:rPr>
-          <w:rFonts w:ascii="Arial" w:hAnsi="Arial"/>
+          <w:b/>
+          <w:b/>
+          <w:bCs/>
+        </w:rPr>
+      </w:pPr>
+      <w:r>
+        <w:rPr>
+          <w:rFonts w:ascii="Arial" w:hAnsi="Arial"/>
+          <w:b/>
+          <w:bCs/>
+        </w:rPr>
+      </w:r>
+    </w:p>
+    <w:p>
+      <w:pPr>
+        <w:pStyle w:val="Normal"/>
+        <w:bidi w:val="0"/>
+        <w:jc w:val="start"/>
+        <w:rPr>
+          <w:rFonts w:ascii="Arial" w:hAnsi="Arial"/>
+          <w:b/>
+          <w:b/>
+          <w:bCs/>
+        </w:rPr>
+      </w:pPr>
+      <w:r>
+        <w:rPr>
+          <w:rFonts w:ascii="Arial" w:hAnsi="Arial"/>
+          <w:b/>
+          <w:bCs/>
         </w:rPr>
         <w:t>Playgrounds JS Online</w:t>
       </w:r>
@@ -1301,6 +1301,7 @@
       <w:pgNumType w:fmt="decimal"/>
       <w:formProt w:val="false"/>
       <w:textDirection w:val="lrTb"/>
+      <w:docGrid w:type="default" w:linePitch="312" w:charSpace="4294961151"/>
     </w:sectPr>
   </w:body>
 </w:document>

</xml_diff>